<commit_message>
removed pictures and added screenshots to tutorial
</commit_message>
<xml_diff>
--- a/Tutorial Test Column in Jira.docx
+++ b/Tutorial Test Column in Jira.docx
@@ -261,7 +261,7 @@
           <w:rFonts w:ascii="Times New Roman" w:eastAsia="Times New Roman" w:hAnsi="Times New Roman" w:cs="Times New Roman"/>
           <w:sz w:val="24"/>
           <w:szCs w:val="24"/>
-          <w:lang w:eastAsia="de-DE"/>
+          <w:lang w:val="en-US" w:eastAsia="de-DE"/>
         </w:rPr>
       </w:pPr>
       <w:r>
@@ -269,192 +269,34 @@
           <w:rFonts w:ascii="Times New Roman" w:eastAsia="Times New Roman" w:hAnsi="Times New Roman" w:cs="Times New Roman"/>
           <w:b/>
           <w:bCs/>
-          <w:sz w:val="24"/>
-          <w:szCs w:val="24"/>
-          <w:lang w:eastAsia="de-DE"/>
-        </w:rPr>
-        <w:t xml:space="preserve">On </w:t>
-      </w:r>
-      <w:proofErr w:type="spellStart"/>
+          <w:sz w:val="27"/>
+          <w:szCs w:val="27"/>
+          <w:lang w:val="en-US" w:eastAsia="de-DE"/>
+        </w:rPr>
+        <w:t>0</w:t>
+      </w:r>
       <w:r>
         <w:rPr>
           <w:rFonts w:ascii="Times New Roman" w:eastAsia="Times New Roman" w:hAnsi="Times New Roman" w:cs="Times New Roman"/>
           <w:b/>
           <w:bCs/>
-          <w:sz w:val="24"/>
-          <w:szCs w:val="24"/>
-          <w:lang w:eastAsia="de-DE"/>
-        </w:rPr>
-        <w:t>this</w:t>
-      </w:r>
-      <w:proofErr w:type="spellEnd"/>
+          <w:sz w:val="27"/>
+          <w:szCs w:val="27"/>
+          <w:lang w:val="en-US" w:eastAsia="de-DE"/>
+        </w:rPr>
+        <w:t xml:space="preserve">) </w:t>
+      </w:r>
       <w:r>
         <w:rPr>
           <w:rFonts w:ascii="Times New Roman" w:eastAsia="Times New Roman" w:hAnsi="Times New Roman" w:cs="Times New Roman"/>
           <w:b/>
           <w:bCs/>
-          <w:sz w:val="24"/>
-          <w:szCs w:val="24"/>
-          <w:lang w:eastAsia="de-DE"/>
-        </w:rPr>
-        <w:t xml:space="preserve"> </w:t>
-      </w:r>
-      <w:proofErr w:type="spellStart"/>
-      <w:r>
-        <w:rPr>
-          <w:rFonts w:ascii="Times New Roman" w:eastAsia="Times New Roman" w:hAnsi="Times New Roman" w:cs="Times New Roman"/>
-          <w:b/>
-          <w:bCs/>
-          <w:sz w:val="24"/>
-          <w:szCs w:val="24"/>
-          <w:lang w:eastAsia="de-DE"/>
-        </w:rPr>
-        <w:t>page</w:t>
-      </w:r>
-      <w:proofErr w:type="spellEnd"/>
-      <w:r>
-        <w:rPr>
-          <w:rFonts w:ascii="Times New Roman" w:eastAsia="Times New Roman" w:hAnsi="Times New Roman" w:cs="Times New Roman"/>
-          <w:b/>
-          <w:bCs/>
-          <w:sz w:val="24"/>
-          <w:szCs w:val="24"/>
-          <w:lang w:eastAsia="de-DE"/>
-        </w:rPr>
-        <w:t>:</w:t>
-      </w:r>
-    </w:p>
-    <w:p>
-      <w:pPr>
-        <w:numPr>
-          <w:ilvl w:val="0"/>
-          <w:numId w:val="1"/>
-        </w:numPr>
-        <w:spacing w:before="100" w:beforeAutospacing="1" w:after="100" w:afterAutospacing="1" w:line="240" w:lineRule="auto"/>
-        <w:rPr>
-          <w:rFonts w:ascii="Times New Roman" w:eastAsia="Times New Roman" w:hAnsi="Times New Roman" w:cs="Times New Roman"/>
-          <w:sz w:val="24"/>
-          <w:szCs w:val="24"/>
-          <w:lang w:eastAsia="de-DE"/>
-        </w:rPr>
-      </w:pPr>
-      <w:hyperlink r:id="rId10" w:anchor="Tutorial-AddingaColumntoaBoard-1%29CreatethenewJIRAStatus" w:history="1">
-        <w:r>
-          <w:rPr>
-            <w:rFonts w:ascii="Times New Roman" w:eastAsia="Times New Roman" w:hAnsi="Times New Roman" w:cs="Times New Roman"/>
-            <w:color w:val="0000FF"/>
-            <w:sz w:val="24"/>
-            <w:szCs w:val="24"/>
-            <w:u w:val="single"/>
-            <w:lang w:eastAsia="de-DE"/>
-          </w:rPr>
-          <w:t xml:space="preserve">1) Create </w:t>
-        </w:r>
-        <w:proofErr w:type="spellStart"/>
-        <w:r>
-          <w:rPr>
-            <w:rFonts w:ascii="Times New Roman" w:eastAsia="Times New Roman" w:hAnsi="Times New Roman" w:cs="Times New Roman"/>
-            <w:color w:val="0000FF"/>
-            <w:sz w:val="24"/>
-            <w:szCs w:val="24"/>
-            <w:u w:val="single"/>
-            <w:lang w:eastAsia="de-DE"/>
-          </w:rPr>
-          <w:t>the</w:t>
-        </w:r>
-        <w:proofErr w:type="spellEnd"/>
-        <w:r>
-          <w:rPr>
-            <w:rFonts w:ascii="Times New Roman" w:eastAsia="Times New Roman" w:hAnsi="Times New Roman" w:cs="Times New Roman"/>
-            <w:color w:val="0000FF"/>
-            <w:sz w:val="24"/>
-            <w:szCs w:val="24"/>
-            <w:u w:val="single"/>
-            <w:lang w:eastAsia="de-DE"/>
-          </w:rPr>
-          <w:t xml:space="preserve"> </w:t>
-        </w:r>
-        <w:proofErr w:type="spellStart"/>
-        <w:r>
-          <w:rPr>
-            <w:rFonts w:ascii="Times New Roman" w:eastAsia="Times New Roman" w:hAnsi="Times New Roman" w:cs="Times New Roman"/>
-            <w:color w:val="0000FF"/>
-            <w:sz w:val="24"/>
-            <w:szCs w:val="24"/>
-            <w:u w:val="single"/>
-            <w:lang w:eastAsia="de-DE"/>
-          </w:rPr>
-          <w:t>new</w:t>
-        </w:r>
-        <w:proofErr w:type="spellEnd"/>
-        <w:r>
-          <w:rPr>
-            <w:rFonts w:ascii="Times New Roman" w:eastAsia="Times New Roman" w:hAnsi="Times New Roman" w:cs="Times New Roman"/>
-            <w:color w:val="0000FF"/>
-            <w:sz w:val="24"/>
-            <w:szCs w:val="24"/>
-            <w:u w:val="single"/>
-            <w:lang w:eastAsia="de-DE"/>
-          </w:rPr>
-          <w:t xml:space="preserve"> JIRA Status</w:t>
-        </w:r>
-      </w:hyperlink>
-    </w:p>
-    <w:p>
-      <w:pPr>
-        <w:numPr>
-          <w:ilvl w:val="0"/>
-          <w:numId w:val="1"/>
-        </w:numPr>
-        <w:spacing w:before="100" w:beforeAutospacing="1" w:after="100" w:afterAutospacing="1" w:line="240" w:lineRule="auto"/>
-        <w:rPr>
-          <w:rFonts w:ascii="Times New Roman" w:eastAsia="Times New Roman" w:hAnsi="Times New Roman" w:cs="Times New Roman"/>
-          <w:sz w:val="24"/>
-          <w:szCs w:val="24"/>
-          <w:lang w:val="en-US" w:eastAsia="de-DE"/>
-        </w:rPr>
-      </w:pPr>
-      <w:hyperlink r:id="rId11" w:anchor="Tutorial-AddingaColumntoaBoard-2%29CreateanewStepinyourJIRAWorkflow" w:history="1">
-        <w:r>
-          <w:rPr>
-            <w:rFonts w:ascii="Times New Roman" w:eastAsia="Times New Roman" w:hAnsi="Times New Roman" w:cs="Times New Roman"/>
-            <w:color w:val="0000FF"/>
-            <w:sz w:val="24"/>
-            <w:szCs w:val="24"/>
-            <w:u w:val="single"/>
-            <w:lang w:val="en-US" w:eastAsia="de-DE"/>
-          </w:rPr>
-          <w:t>2) Create a new Step in your JIRA Workflow</w:t>
-        </w:r>
-      </w:hyperlink>
-    </w:p>
-    <w:p>
-      <w:pPr>
-        <w:numPr>
-          <w:ilvl w:val="0"/>
-          <w:numId w:val="1"/>
-        </w:numPr>
-        <w:spacing w:before="100" w:beforeAutospacing="1" w:after="100" w:afterAutospacing="1" w:line="240" w:lineRule="auto"/>
-        <w:rPr>
-          <w:rFonts w:ascii="Times New Roman" w:eastAsia="Times New Roman" w:hAnsi="Times New Roman" w:cs="Times New Roman"/>
-          <w:sz w:val="24"/>
-          <w:szCs w:val="24"/>
-          <w:lang w:val="en-US" w:eastAsia="de-DE"/>
-        </w:rPr>
-      </w:pPr>
-      <w:hyperlink r:id="rId12" w:anchor="Tutorial-AddingaColumntoaBoard-3%29CreateanewcolumnandmapittothenewStatus" w:history="1">
-        <w:r>
-          <w:rPr>
-            <w:rFonts w:ascii="Times New Roman" w:eastAsia="Times New Roman" w:hAnsi="Times New Roman" w:cs="Times New Roman"/>
-            <w:color w:val="0000FF"/>
-            <w:sz w:val="24"/>
-            <w:szCs w:val="24"/>
-            <w:u w:val="single"/>
-            <w:lang w:val="en-US" w:eastAsia="de-DE"/>
-          </w:rPr>
-          <w:t>3) Create a new column and map it to the new Status</w:t>
-        </w:r>
-      </w:hyperlink>
+          <w:sz w:val="27"/>
+          <w:szCs w:val="27"/>
+          <w:lang w:val="en-US" w:eastAsia="de-DE"/>
+        </w:rPr>
+        <w:t>Original State</w:t>
+      </w:r>
     </w:p>
     <w:p>
       <w:pPr>
@@ -471,16 +313,58 @@
       </w:pPr>
       <w:r>
         <w:rPr>
+          <w:noProof/>
+        </w:rPr>
+        <w:drawing>
+          <wp:inline distT="0" distB="0" distL="0" distR="0" wp14:anchorId="24FEF155" wp14:editId="3B0F697B">
+            <wp:extent cx="5760720" cy="2977515"/>
+            <wp:effectExtent l="0" t="0" r="0" b="0"/>
+            <wp:docPr id="5" name="Grafik 5"/>
+            <wp:cNvGraphicFramePr>
+              <a:graphicFrameLocks xmlns:a="http://schemas.openxmlformats.org/drawingml/2006/main" noChangeAspect="1"/>
+            </wp:cNvGraphicFramePr>
+            <a:graphic xmlns:a="http://schemas.openxmlformats.org/drawingml/2006/main">
+              <a:graphicData uri="http://schemas.openxmlformats.org/drawingml/2006/picture">
+                <pic:pic xmlns:pic="http://schemas.openxmlformats.org/drawingml/2006/picture">
+                  <pic:nvPicPr>
+                    <pic:cNvPr id="1" name=""/>
+                    <pic:cNvPicPr/>
+                  </pic:nvPicPr>
+                  <pic:blipFill>
+                    <a:blip r:embed="rId10"/>
+                    <a:stretch>
+                      <a:fillRect/>
+                    </a:stretch>
+                  </pic:blipFill>
+                  <pic:spPr>
+                    <a:xfrm>
+                      <a:off x="0" y="0"/>
+                      <a:ext cx="5760720" cy="2977515"/>
+                    </a:xfrm>
+                    <a:prstGeom prst="rect">
+                      <a:avLst/>
+                    </a:prstGeom>
+                  </pic:spPr>
+                </pic:pic>
+              </a:graphicData>
+            </a:graphic>
+          </wp:inline>
+        </w:drawing>
+      </w:r>
+    </w:p>
+    <w:p>
+      <w:pPr>
+        <w:spacing w:before="100" w:beforeAutospacing="1" w:after="100" w:afterAutospacing="1" w:line="240" w:lineRule="auto"/>
+        <w:outlineLvl w:val="2"/>
+        <w:rPr>
           <w:rFonts w:ascii="Times New Roman" w:eastAsia="Times New Roman" w:hAnsi="Times New Roman" w:cs="Times New Roman"/>
           <w:b/>
           <w:bCs/>
           <w:sz w:val="27"/>
           <w:szCs w:val="27"/>
-          <w:lang w:eastAsia="de-DE"/>
-        </w:rPr>
-        <w:t xml:space="preserve">1) Create </w:t>
-      </w:r>
-      <w:proofErr w:type="spellStart"/>
+          <w:lang w:val="en-US" w:eastAsia="de-DE"/>
+        </w:rPr>
+      </w:pPr>
       <w:r>
         <w:rPr>
           <w:rFonts w:ascii="Times New Roman" w:eastAsia="Times New Roman" w:hAnsi="Times New Roman" w:cs="Times New Roman"/>
@@ -488,45 +372,9 @@
           <w:bCs/>
           <w:sz w:val="27"/>
           <w:szCs w:val="27"/>
-          <w:lang w:eastAsia="de-DE"/>
-        </w:rPr>
-        <w:t>the</w:t>
-      </w:r>
-      <w:proofErr w:type="spellEnd"/>
-      <w:r>
-        <w:rPr>
-          <w:rFonts w:ascii="Times New Roman" w:eastAsia="Times New Roman" w:hAnsi="Times New Roman" w:cs="Times New Roman"/>
-          <w:b/>
-          <w:bCs/>
-          <w:sz w:val="27"/>
-          <w:szCs w:val="27"/>
-          <w:lang w:eastAsia="de-DE"/>
-        </w:rPr>
-        <w:t xml:space="preserve"> </w:t>
-      </w:r>
-      <w:proofErr w:type="spellStart"/>
-      <w:r>
-        <w:rPr>
-          <w:rFonts w:ascii="Times New Roman" w:eastAsia="Times New Roman" w:hAnsi="Times New Roman" w:cs="Times New Roman"/>
-          <w:b/>
-          <w:bCs/>
-          <w:sz w:val="27"/>
-          <w:szCs w:val="27"/>
-          <w:lang w:eastAsia="de-DE"/>
-        </w:rPr>
-        <w:t>new</w:t>
-      </w:r>
-      <w:proofErr w:type="spellEnd"/>
-      <w:r>
-        <w:rPr>
-          <w:rFonts w:ascii="Times New Roman" w:eastAsia="Times New Roman" w:hAnsi="Times New Roman" w:cs="Times New Roman"/>
-          <w:b/>
-          <w:bCs/>
-          <w:sz w:val="27"/>
-          <w:szCs w:val="27"/>
-          <w:lang w:eastAsia="de-DE"/>
-        </w:rPr>
-        <w:t xml:space="preserve"> JIRA Status</w:t>
+          <w:lang w:val="en-US" w:eastAsia="de-DE"/>
+        </w:rPr>
+        <w:t>1) Create the new JIRA Status</w:t>
       </w:r>
     </w:p>
     <w:p>
@@ -651,7 +499,7 @@
         </w:rPr>
         <w:t>See </w:t>
       </w:r>
-      <w:hyperlink r:id="rId13" w:history="1">
+      <w:hyperlink r:id="rId11" w:history="1">
         <w:r>
           <w:rPr>
             <w:rFonts w:ascii="Times New Roman" w:eastAsia="Times New Roman" w:hAnsi="Times New Roman" w:cs="Times New Roman"/>
@@ -1046,6 +894,17 @@
     <w:p>
       <w:pPr>
         <w:spacing w:before="100" w:beforeAutospacing="1" w:after="100" w:afterAutospacing="1" w:line="240" w:lineRule="auto"/>
+        <w:rPr>
+          <w:rFonts w:ascii="Times New Roman" w:eastAsia="Times New Roman" w:hAnsi="Times New Roman" w:cs="Times New Roman"/>
+          <w:sz w:val="24"/>
+          <w:szCs w:val="24"/>
+          <w:lang w:eastAsia="de-DE"/>
+        </w:rPr>
+      </w:pPr>
+    </w:p>
+    <w:p>
+      <w:pPr>
+        <w:spacing w:before="100" w:beforeAutospacing="1" w:after="100" w:afterAutospacing="1" w:line="240" w:lineRule="auto"/>
         <w:outlineLvl w:val="2"/>
         <w:rPr>
           <w:rFonts w:ascii="Times New Roman" w:eastAsia="Times New Roman" w:hAnsi="Times New Roman" w:cs="Times New Roman"/>
@@ -1065,6 +924,7 @@
           <w:szCs w:val="27"/>
           <w:lang w:val="en-US" w:eastAsia="de-DE"/>
         </w:rPr>
+        <w:lastRenderedPageBreak/>
         <w:t>3) Create a new column and map it to the new Status</w:t>
       </w:r>
     </w:p>
@@ -1114,6 +974,58 @@
     </w:p>
     <w:p>
       <w:pPr>
+        <w:spacing w:before="100" w:beforeAutospacing="1" w:after="100" w:afterAutospacing="1" w:line="240" w:lineRule="auto"/>
+        <w:ind w:left="360"/>
+        <w:rPr>
+          <w:rFonts w:ascii="Times New Roman" w:eastAsia="Times New Roman" w:hAnsi="Times New Roman" w:cs="Times New Roman"/>
+          <w:sz w:val="24"/>
+          <w:szCs w:val="24"/>
+          <w:lang w:val="en-US" w:eastAsia="de-DE"/>
+        </w:rPr>
+      </w:pPr>
+      <w:r>
+        <w:rPr>
+          <w:noProof/>
+        </w:rPr>
+        <w:drawing>
+          <wp:inline distT="0" distB="0" distL="0" distR="0" wp14:anchorId="75A72689" wp14:editId="2C5CADAB">
+            <wp:extent cx="5760720" cy="2984500"/>
+            <wp:effectExtent l="0" t="0" r="0" b="6350"/>
+            <wp:docPr id="6" name="Grafik 6"/>
+            <wp:cNvGraphicFramePr>
+              <a:graphicFrameLocks xmlns:a="http://schemas.openxmlformats.org/drawingml/2006/main" noChangeAspect="1"/>
+            </wp:cNvGraphicFramePr>
+            <a:graphic xmlns:a="http://schemas.openxmlformats.org/drawingml/2006/main">
+              <a:graphicData uri="http://schemas.openxmlformats.org/drawingml/2006/picture">
+                <pic:pic xmlns:pic="http://schemas.openxmlformats.org/drawingml/2006/picture">
+                  <pic:nvPicPr>
+                    <pic:cNvPr id="1" name=""/>
+                    <pic:cNvPicPr/>
+                  </pic:nvPicPr>
+                  <pic:blipFill>
+                    <a:blip r:embed="rId12"/>
+                    <a:stretch>
+                      <a:fillRect/>
+                    </a:stretch>
+                  </pic:blipFill>
+                  <pic:spPr>
+                    <a:xfrm>
+                      <a:off x="0" y="0"/>
+                      <a:ext cx="5760720" cy="2984500"/>
+                    </a:xfrm>
+                    <a:prstGeom prst="rect">
+                      <a:avLst/>
+                    </a:prstGeom>
+                  </pic:spPr>
+                </pic:pic>
+              </a:graphicData>
+            </a:graphic>
+          </wp:inline>
+        </w:drawing>
+      </w:r>
+    </w:p>
+    <w:p>
+      <w:pPr>
         <w:numPr>
           <w:ilvl w:val="0"/>
           <w:numId w:val="4"/>
@@ -1178,6 +1090,106 @@
     </w:p>
     <w:p>
       <w:pPr>
+        <w:spacing w:before="100" w:beforeAutospacing="1" w:after="100" w:afterAutospacing="1" w:line="240" w:lineRule="auto"/>
+        <w:ind w:left="720"/>
+        <w:rPr>
+          <w:rFonts w:ascii="Times New Roman" w:eastAsia="Times New Roman" w:hAnsi="Times New Roman" w:cs="Times New Roman"/>
+          <w:sz w:val="24"/>
+          <w:szCs w:val="24"/>
+          <w:lang w:val="en-US" w:eastAsia="de-DE"/>
+        </w:rPr>
+      </w:pPr>
+      <w:r>
+        <w:rPr>
+          <w:noProof/>
+        </w:rPr>
+        <w:drawing>
+          <wp:inline distT="0" distB="0" distL="0" distR="0" wp14:anchorId="7BE40028" wp14:editId="6DE39AA0">
+            <wp:extent cx="5760720" cy="2941320"/>
+            <wp:effectExtent l="0" t="0" r="0" b="0"/>
+            <wp:docPr id="7" name="Grafik 7"/>
+            <wp:cNvGraphicFramePr>
+              <a:graphicFrameLocks xmlns:a="http://schemas.openxmlformats.org/drawingml/2006/main" noChangeAspect="1"/>
+            </wp:cNvGraphicFramePr>
+            <a:graphic xmlns:a="http://schemas.openxmlformats.org/drawingml/2006/main">
+              <a:graphicData uri="http://schemas.openxmlformats.org/drawingml/2006/picture">
+                <pic:pic xmlns:pic="http://schemas.openxmlformats.org/drawingml/2006/picture">
+                  <pic:nvPicPr>
+                    <pic:cNvPr id="1" name=""/>
+                    <pic:cNvPicPr/>
+                  </pic:nvPicPr>
+                  <pic:blipFill>
+                    <a:blip r:embed="rId13"/>
+                    <a:stretch>
+                      <a:fillRect/>
+                    </a:stretch>
+                  </pic:blipFill>
+                  <pic:spPr>
+                    <a:xfrm>
+                      <a:off x="0" y="0"/>
+                      <a:ext cx="5760720" cy="2941320"/>
+                    </a:xfrm>
+                    <a:prstGeom prst="rect">
+                      <a:avLst/>
+                    </a:prstGeom>
+                  </pic:spPr>
+                </pic:pic>
+              </a:graphicData>
+            </a:graphic>
+          </wp:inline>
+        </w:drawing>
+      </w:r>
+    </w:p>
+    <w:p>
+      <w:pPr>
+        <w:spacing w:before="100" w:beforeAutospacing="1" w:after="100" w:afterAutospacing="1" w:line="240" w:lineRule="auto"/>
+        <w:ind w:left="720"/>
+        <w:rPr>
+          <w:rFonts w:ascii="Times New Roman" w:eastAsia="Times New Roman" w:hAnsi="Times New Roman" w:cs="Times New Roman"/>
+          <w:sz w:val="24"/>
+          <w:szCs w:val="24"/>
+          <w:lang w:val="en-US" w:eastAsia="de-DE"/>
+        </w:rPr>
+      </w:pPr>
+    </w:p>
+    <w:p>
+      <w:pPr>
+        <w:spacing w:before="100" w:beforeAutospacing="1" w:after="100" w:afterAutospacing="1" w:line="240" w:lineRule="auto"/>
+        <w:ind w:left="720"/>
+        <w:rPr>
+          <w:rFonts w:ascii="Times New Roman" w:eastAsia="Times New Roman" w:hAnsi="Times New Roman" w:cs="Times New Roman"/>
+          <w:sz w:val="24"/>
+          <w:szCs w:val="24"/>
+          <w:lang w:val="en-US" w:eastAsia="de-DE"/>
+        </w:rPr>
+      </w:pPr>
+    </w:p>
+    <w:p>
+      <w:pPr>
+        <w:spacing w:before="100" w:beforeAutospacing="1" w:after="100" w:afterAutospacing="1" w:line="240" w:lineRule="auto"/>
+        <w:ind w:left="720"/>
+        <w:rPr>
+          <w:rFonts w:ascii="Times New Roman" w:eastAsia="Times New Roman" w:hAnsi="Times New Roman" w:cs="Times New Roman"/>
+          <w:sz w:val="24"/>
+          <w:szCs w:val="24"/>
+          <w:lang w:val="en-US" w:eastAsia="de-DE"/>
+        </w:rPr>
+      </w:pPr>
+    </w:p>
+    <w:p>
+      <w:pPr>
+        <w:spacing w:before="100" w:beforeAutospacing="1" w:after="100" w:afterAutospacing="1" w:line="240" w:lineRule="auto"/>
+        <w:ind w:left="720"/>
+        <w:rPr>
+          <w:rFonts w:ascii="Times New Roman" w:eastAsia="Times New Roman" w:hAnsi="Times New Roman" w:cs="Times New Roman"/>
+          <w:sz w:val="24"/>
+          <w:szCs w:val="24"/>
+          <w:lang w:val="en-US" w:eastAsia="de-DE"/>
+        </w:rPr>
+      </w:pPr>
+    </w:p>
+    <w:p>
+      <w:pPr>
         <w:numPr>
           <w:ilvl w:val="0"/>
           <w:numId w:val="4"/>
@@ -1197,6 +1209,7 @@
           <w:szCs w:val="24"/>
           <w:lang w:val="en-US" w:eastAsia="de-DE"/>
         </w:rPr>
+        <w:lastRenderedPageBreak/>
         <w:t>Click the name '</w:t>
       </w:r>
       <w:r>
@@ -1228,16 +1241,16 @@
           <w:szCs w:val="24"/>
           <w:lang w:val="en-US" w:eastAsia="de-DE"/>
         </w:rPr>
-        <w:t>Quality Testing</w:t>
-      </w:r>
-      <w:r>
-        <w:rPr>
-          <w:rFonts w:ascii="Times New Roman" w:eastAsia="Times New Roman" w:hAnsi="Times New Roman" w:cs="Times New Roman"/>
-          <w:sz w:val="24"/>
-          <w:szCs w:val="24"/>
-          <w:lang w:val="en-US" w:eastAsia="de-DE"/>
-        </w:rPr>
-        <w:t>'.</w:t>
+        <w:t>Review’</w:t>
+      </w:r>
+      <w:r>
+        <w:rPr>
+          <w:rFonts w:ascii="Times New Roman" w:eastAsia="Times New Roman" w:hAnsi="Times New Roman" w:cs="Times New Roman"/>
+          <w:sz w:val="24"/>
+          <w:szCs w:val="24"/>
+          <w:lang w:val="en-US" w:eastAsia="de-DE"/>
+        </w:rPr>
+        <w:t>.</w:t>
       </w:r>
     </w:p>
     <w:p>
@@ -1251,7 +1264,7 @@
           <w:rFonts w:ascii="Times New Roman" w:eastAsia="Times New Roman" w:hAnsi="Times New Roman" w:cs="Times New Roman"/>
           <w:sz w:val="24"/>
           <w:szCs w:val="24"/>
-          <w:lang w:eastAsia="de-DE"/>
+          <w:lang w:val="en-US" w:eastAsia="de-DE"/>
         </w:rPr>
       </w:pPr>
       <w:r>
@@ -1354,12 +1367,11 @@
           <w:rFonts w:ascii="Times New Roman" w:eastAsia="Times New Roman" w:hAnsi="Times New Roman" w:cs="Times New Roman"/>
           <w:sz w:val="24"/>
           <w:szCs w:val="24"/>
-          <w:lang w:eastAsia="de-DE"/>
+          <w:lang w:val="en-US" w:eastAsia="de-DE"/>
         </w:rPr>
         <w:t xml:space="preserve">See </w:t>
       </w:r>
       <w:hyperlink r:id="rId14" w:history="1">
-        <w:proofErr w:type="spellStart"/>
         <w:r>
           <w:rPr>
             <w:rFonts w:ascii="Times New Roman" w:eastAsia="Times New Roman" w:hAnsi="Times New Roman" w:cs="Times New Roman"/>
@@ -1367,21 +1379,9 @@
             <w:sz w:val="24"/>
             <w:szCs w:val="24"/>
             <w:u w:val="single"/>
-            <w:lang w:eastAsia="de-DE"/>
+            <w:lang w:val="en-US" w:eastAsia="de-DE"/>
           </w:rPr>
-          <w:t>Configuring</w:t>
-        </w:r>
-        <w:proofErr w:type="spellEnd"/>
-        <w:r>
-          <w:rPr>
-            <w:rFonts w:ascii="Times New Roman" w:eastAsia="Times New Roman" w:hAnsi="Times New Roman" w:cs="Times New Roman"/>
-            <w:color w:val="0000FF"/>
-            <w:sz w:val="24"/>
-            <w:szCs w:val="24"/>
-            <w:u w:val="single"/>
-            <w:lang w:eastAsia="de-DE"/>
-          </w:rPr>
-          <w:t xml:space="preserve"> Columns</w:t>
+          <w:t>Configuring Columns</w:t>
         </w:r>
       </w:hyperlink>
       <w:r>
@@ -1389,26 +1389,197 @@
           <w:rFonts w:ascii="Times New Roman" w:eastAsia="Times New Roman" w:hAnsi="Times New Roman" w:cs="Times New Roman"/>
           <w:sz w:val="24"/>
           <w:szCs w:val="24"/>
-          <w:lang w:eastAsia="de-DE"/>
+          <w:lang w:val="en-US" w:eastAsia="de-DE"/>
         </w:rPr>
         <w:t>.</w:t>
       </w:r>
     </w:p>
-    <w:p/>
-    <w:p>
-      <w:hyperlink r:id="rId15" w:history="1">
+    <w:p>
+      <w:pPr>
+        <w:spacing w:before="100" w:beforeAutospacing="1" w:after="100" w:afterAutospacing="1" w:line="240" w:lineRule="auto"/>
+        <w:rPr>
+          <w:rFonts w:ascii="Times New Roman" w:eastAsia="Times New Roman" w:hAnsi="Times New Roman" w:cs="Times New Roman"/>
+          <w:sz w:val="24"/>
+          <w:szCs w:val="24"/>
+          <w:lang w:val="en-US" w:eastAsia="de-DE"/>
+        </w:rPr>
+      </w:pPr>
+      <w:r>
+        <w:rPr>
+          <w:noProof/>
+        </w:rPr>
+        <w:drawing>
+          <wp:inline distT="0" distB="0" distL="0" distR="0" wp14:anchorId="5493902E" wp14:editId="3C0F046F">
+            <wp:extent cx="5760720" cy="2884805"/>
+            <wp:effectExtent l="0" t="0" r="0" b="0"/>
+            <wp:docPr id="8" name="Grafik 8"/>
+            <wp:cNvGraphicFramePr>
+              <a:graphicFrameLocks xmlns:a="http://schemas.openxmlformats.org/drawingml/2006/main" noChangeAspect="1"/>
+            </wp:cNvGraphicFramePr>
+            <a:graphic xmlns:a="http://schemas.openxmlformats.org/drawingml/2006/main">
+              <a:graphicData uri="http://schemas.openxmlformats.org/drawingml/2006/picture">
+                <pic:pic xmlns:pic="http://schemas.openxmlformats.org/drawingml/2006/picture">
+                  <pic:nvPicPr>
+                    <pic:cNvPr id="1" name=""/>
+                    <pic:cNvPicPr/>
+                  </pic:nvPicPr>
+                  <pic:blipFill>
+                    <a:blip r:embed="rId15"/>
+                    <a:stretch>
+                      <a:fillRect/>
+                    </a:stretch>
+                  </pic:blipFill>
+                  <pic:spPr>
+                    <a:xfrm>
+                      <a:off x="0" y="0"/>
+                      <a:ext cx="5760720" cy="2884805"/>
+                    </a:xfrm>
+                    <a:prstGeom prst="rect">
+                      <a:avLst/>
+                    </a:prstGeom>
+                  </pic:spPr>
+                </pic:pic>
+              </a:graphicData>
+            </a:graphic>
+          </wp:inline>
+        </w:drawing>
+      </w:r>
+    </w:p>
+    <w:p>
+      <w:pPr>
+        <w:spacing w:before="100" w:beforeAutospacing="1" w:after="100" w:afterAutospacing="1" w:line="240" w:lineRule="auto"/>
+        <w:rPr>
+          <w:rFonts w:ascii="Times New Roman" w:eastAsia="Times New Roman" w:hAnsi="Times New Roman" w:cs="Times New Roman"/>
+          <w:sz w:val="24"/>
+          <w:szCs w:val="24"/>
+          <w:lang w:val="en-US" w:eastAsia="de-DE"/>
+        </w:rPr>
+      </w:pPr>
+    </w:p>
+    <w:p>
+      <w:pPr>
+        <w:spacing w:before="100" w:beforeAutospacing="1" w:after="100" w:afterAutospacing="1" w:line="240" w:lineRule="auto"/>
+        <w:outlineLvl w:val="2"/>
+        <w:rPr>
+          <w:rFonts w:ascii="Times New Roman" w:eastAsia="Times New Roman" w:hAnsi="Times New Roman" w:cs="Times New Roman"/>
+          <w:b/>
+          <w:bCs/>
+          <w:sz w:val="27"/>
+          <w:szCs w:val="27"/>
+          <w:lang w:val="en-US" w:eastAsia="de-DE"/>
+        </w:rPr>
+      </w:pPr>
+      <w:r>
+        <w:rPr>
+          <w:rFonts w:ascii="Times New Roman" w:eastAsia="Times New Roman" w:hAnsi="Times New Roman" w:cs="Times New Roman"/>
+          <w:b/>
+          <w:bCs/>
+          <w:sz w:val="27"/>
+          <w:szCs w:val="27"/>
+          <w:lang w:val="en-US" w:eastAsia="de-DE"/>
+        </w:rPr>
+        <w:t>4</w:t>
+      </w:r>
+      <w:r>
+        <w:rPr>
+          <w:rFonts w:ascii="Times New Roman" w:eastAsia="Times New Roman" w:hAnsi="Times New Roman" w:cs="Times New Roman"/>
+          <w:b/>
+          <w:bCs/>
+          <w:sz w:val="27"/>
+          <w:szCs w:val="27"/>
+          <w:lang w:val="en-US" w:eastAsia="de-DE"/>
+        </w:rPr>
+        <w:t xml:space="preserve">) </w:t>
+      </w:r>
+      <w:r>
+        <w:rPr>
+          <w:rFonts w:ascii="Times New Roman" w:eastAsia="Times New Roman" w:hAnsi="Times New Roman" w:cs="Times New Roman"/>
+          <w:b/>
+          <w:bCs/>
+          <w:sz w:val="27"/>
+          <w:szCs w:val="27"/>
+          <w:lang w:val="en-US" w:eastAsia="de-DE"/>
+        </w:rPr>
+        <w:t>See the result</w:t>
+      </w:r>
+    </w:p>
+    <w:p>
+      <w:pPr>
+        <w:spacing w:before="100" w:beforeAutospacing="1" w:after="100" w:afterAutospacing="1" w:line="240" w:lineRule="auto"/>
+        <w:outlineLvl w:val="2"/>
+        <w:rPr>
+          <w:rFonts w:ascii="Times New Roman" w:eastAsia="Times New Roman" w:hAnsi="Times New Roman" w:cs="Times New Roman"/>
+          <w:b/>
+          <w:bCs/>
+          <w:sz w:val="27"/>
+          <w:szCs w:val="27"/>
+          <w:lang w:val="en-US" w:eastAsia="de-DE"/>
+        </w:rPr>
+      </w:pPr>
+      <w:r>
+        <w:rPr>
+          <w:noProof/>
+        </w:rPr>
+        <w:drawing>
+          <wp:inline distT="0" distB="0" distL="0" distR="0" wp14:anchorId="0C4429D8" wp14:editId="72149890">
+            <wp:extent cx="5760720" cy="2857500"/>
+            <wp:effectExtent l="0" t="0" r="0" b="0"/>
+            <wp:docPr id="9" name="Grafik 9"/>
+            <wp:cNvGraphicFramePr>
+              <a:graphicFrameLocks xmlns:a="http://schemas.openxmlformats.org/drawingml/2006/main" noChangeAspect="1"/>
+            </wp:cNvGraphicFramePr>
+            <a:graphic xmlns:a="http://schemas.openxmlformats.org/drawingml/2006/main">
+              <a:graphicData uri="http://schemas.openxmlformats.org/drawingml/2006/picture">
+                <pic:pic xmlns:pic="http://schemas.openxmlformats.org/drawingml/2006/picture">
+                  <pic:nvPicPr>
+                    <pic:cNvPr id="1" name=""/>
+                    <pic:cNvPicPr/>
+                  </pic:nvPicPr>
+                  <pic:blipFill>
+                    <a:blip r:embed="rId16"/>
+                    <a:stretch>
+                      <a:fillRect/>
+                    </a:stretch>
+                  </pic:blipFill>
+                  <pic:spPr>
+                    <a:xfrm>
+                      <a:off x="0" y="0"/>
+                      <a:ext cx="5760720" cy="2857500"/>
+                    </a:xfrm>
+                    <a:prstGeom prst="rect">
+                      <a:avLst/>
+                    </a:prstGeom>
+                  </pic:spPr>
+                </pic:pic>
+              </a:graphicData>
+            </a:graphic>
+          </wp:inline>
+        </w:drawing>
+      </w:r>
+      <w:bookmarkStart w:id="0" w:name="_GoBack"/>
+      <w:bookmarkEnd w:id="0"/>
+    </w:p>
+    <w:p>
+      <w:pPr>
+        <w:rPr>
+          <w:lang w:val="en-US"/>
+        </w:rPr>
+      </w:pPr>
+      <w:hyperlink r:id="rId17" w:history="1">
         <w:r>
           <w:rPr>
             <w:rStyle w:val="Hyperlink"/>
+            <w:lang w:val="en-US"/>
           </w:rPr>
           <w:t>https://confluence.atlassian.com/agile/jira-agile-user-s-guide/jira-agile-tutorials/tutorial-adding-a-column-to-a-board</w:t>
         </w:r>
       </w:hyperlink>
       <w:r>
+        <w:rPr>
+          <w:lang w:val="en-US"/>
+        </w:rPr>
         <w:t xml:space="preserve"> </w:t>
       </w:r>
-      <w:bookmarkStart w:id="0" w:name="_GoBack"/>
-      <w:bookmarkEnd w:id="0"/>
     </w:p>
     <w:sectPr>
       <w:pgSz w:w="11906" w:h="16838"/>

</xml_diff>